<commit_message>
Made slight amendments to the User interface testing document
</commit_message>
<xml_diff>
--- a/Testing/Main/User_Interface_testing.docx
+++ b/Testing/Main/User_Interface_testing.docx
@@ -275,7 +275,7 @@
                 <w:sz w:val="52"/>
                 <w:szCs w:val="52"/>
               </w:rPr>
-              <w:t>4</w:t>
+              <w:t>18</w:t>
             </w:r>
           </w:p>
         </w:tc>
@@ -326,7 +326,7 @@
                 <w:sz w:val="52"/>
                 <w:szCs w:val="52"/>
               </w:rPr>
-              <w:t>Complete</w:t>
+              <w:t>In Progress</w:t>
             </w:r>
           </w:p>
         </w:tc>
@@ -377,7 +377,7 @@
                 <w:sz w:val="52"/>
                 <w:szCs w:val="52"/>
               </w:rPr>
-              <w:t>Naive_Bayes</w:t>
+              <w:t>main</w:t>
             </w:r>
             <w:r>
               <w:rPr>
@@ -436,31 +436,7 @@
                 <w:sz w:val="52"/>
                 <w:szCs w:val="52"/>
               </w:rPr>
-              <w:t>20</w:t>
-            </w:r>
-            <w:r>
-              <w:rPr>
-                <w:rFonts w:ascii="Calibri" w:hAnsi="Calibri" w:cs="Calibri"/>
-                <w:sz w:val="52"/>
-                <w:szCs w:val="52"/>
-              </w:rPr>
-              <w:t>/</w:t>
-            </w:r>
-            <w:r>
-              <w:rPr>
-                <w:rFonts w:ascii="Calibri" w:hAnsi="Calibri" w:cs="Calibri"/>
-                <w:sz w:val="52"/>
-                <w:szCs w:val="52"/>
-              </w:rPr>
-              <w:t>9</w:t>
-            </w:r>
-            <w:r>
-              <w:rPr>
-                <w:rFonts w:ascii="Calibri" w:hAnsi="Calibri" w:cs="Calibri"/>
-                <w:sz w:val="52"/>
-                <w:szCs w:val="52"/>
-              </w:rPr>
-              <w:t>/2021</w:t>
+              <w:t>TBA</w:t>
             </w:r>
           </w:p>
         </w:tc>
@@ -4129,7 +4105,7 @@
                 <w:sz w:val="24"/>
                 <w:szCs w:val="24"/>
               </w:rPr>
-              <w:t>6</w:t>
+              <w:t>8</w:t>
             </w:r>
           </w:p>
         </w:tc>
@@ -4278,7 +4254,7 @@
                 <w:sz w:val="24"/>
                 <w:szCs w:val="24"/>
               </w:rPr>
-              <w:t>7</w:t>
+              <w:t>9</w:t>
             </w:r>
           </w:p>
         </w:tc>
@@ -4433,7 +4409,7 @@
                 <w:szCs w:val="24"/>
               </w:rPr>
               <w:lastRenderedPageBreak/>
-              <w:t>8</w:t>
+              <w:t>10</w:t>
             </w:r>
           </w:p>
         </w:tc>
@@ -4587,7 +4563,7 @@
                 <w:sz w:val="24"/>
                 <w:szCs w:val="24"/>
               </w:rPr>
-              <w:t>9</w:t>
+              <w:t>11</w:t>
             </w:r>
           </w:p>
         </w:tc>
@@ -4741,7 +4717,7 @@
                 <w:sz w:val="24"/>
                 <w:szCs w:val="24"/>
               </w:rPr>
-              <w:t>10</w:t>
+              <w:t>12</w:t>
             </w:r>
           </w:p>
         </w:tc>
@@ -4895,7 +4871,15 @@
                 <w:sz w:val="24"/>
                 <w:szCs w:val="24"/>
               </w:rPr>
-              <w:t>11</w:t>
+              <w:t>1</w:t>
+            </w:r>
+            <w:r>
+              <w:rPr>
+                <w:rFonts w:ascii="Calibri" w:hAnsi="Calibri" w:cs="Calibri"/>
+                <w:sz w:val="24"/>
+                <w:szCs w:val="24"/>
+              </w:rPr>
+              <w:t>3</w:t>
             </w:r>
           </w:p>
         </w:tc>
@@ -5049,7 +5033,7 @@
                 <w:sz w:val="24"/>
                 <w:szCs w:val="24"/>
               </w:rPr>
-              <w:t>12</w:t>
+              <w:t>14</w:t>
             </w:r>
           </w:p>
         </w:tc>
@@ -5186,6 +5170,7 @@
         <w:tc>
           <w:tcPr>
             <w:tcW w:w="988" w:type="dxa"/>
+            <w:shd w:val="clear" w:color="auto" w:fill="auto"/>
           </w:tcPr>
           <w:p>
             <w:pPr>
@@ -5203,109 +5188,114 @@
                 <w:szCs w:val="24"/>
               </w:rPr>
               <w:lastRenderedPageBreak/>
-              <w:t>9</w:t>
+              <w:t>15</w:t>
             </w:r>
           </w:p>
         </w:tc>
         <w:tc>
           <w:tcPr>
             <w:tcW w:w="2693" w:type="dxa"/>
-            <w:vAlign w:val="center"/>
-          </w:tcPr>
-          <w:p>
-            <w:pPr>
-              <w:jc w:val="center"/>
-              <w:rPr>
-                <w:rFonts w:ascii="Calibri" w:hAnsi="Calibri" w:cs="Calibri"/>
-                <w:sz w:val="24"/>
-                <w:szCs w:val="24"/>
-              </w:rPr>
-            </w:pPr>
-            <w:r>
-              <w:rPr>
-                <w:rFonts w:ascii="Calibri" w:hAnsi="Calibri" w:cs="Calibri"/>
-                <w:sz w:val="24"/>
-                <w:szCs w:val="24"/>
-              </w:rPr>
-              <w:t>Reports Tab</w:t>
+            <w:shd w:val="clear" w:color="auto" w:fill="auto"/>
+            <w:vAlign w:val="center"/>
+          </w:tcPr>
+          <w:p>
+            <w:pPr>
+              <w:jc w:val="center"/>
+              <w:rPr>
+                <w:rFonts w:ascii="Calibri" w:hAnsi="Calibri" w:cs="Calibri"/>
+                <w:sz w:val="24"/>
+                <w:szCs w:val="24"/>
+              </w:rPr>
+            </w:pPr>
+            <w:r>
+              <w:rPr>
+                <w:rFonts w:ascii="Calibri" w:hAnsi="Calibri" w:cs="Calibri"/>
+                <w:sz w:val="24"/>
+                <w:szCs w:val="24"/>
+              </w:rPr>
+              <w:t>Running the algorithm without any feature selection algorithm selected</w:t>
             </w:r>
           </w:p>
         </w:tc>
         <w:tc>
           <w:tcPr>
             <w:tcW w:w="2410" w:type="dxa"/>
-            <w:vAlign w:val="center"/>
-          </w:tcPr>
-          <w:p>
-            <w:pPr>
-              <w:jc w:val="center"/>
-              <w:rPr>
-                <w:rFonts w:ascii="Calibri" w:hAnsi="Calibri" w:cs="Calibri"/>
-                <w:sz w:val="24"/>
-                <w:szCs w:val="24"/>
-              </w:rPr>
-            </w:pPr>
-            <w:r>
-              <w:rPr>
-                <w:rFonts w:ascii="Calibri" w:hAnsi="Calibri" w:cs="Calibri"/>
-                <w:sz w:val="24"/>
-                <w:szCs w:val="24"/>
-              </w:rPr>
-              <w:t>Pressing the reports tab button</w:t>
+            <w:shd w:val="clear" w:color="auto" w:fill="auto"/>
+            <w:vAlign w:val="center"/>
+          </w:tcPr>
+          <w:p>
+            <w:pPr>
+              <w:jc w:val="center"/>
+              <w:rPr>
+                <w:rFonts w:ascii="Calibri" w:hAnsi="Calibri" w:cs="Calibri"/>
+                <w:sz w:val="24"/>
+                <w:szCs w:val="24"/>
+              </w:rPr>
+            </w:pPr>
+            <w:r>
+              <w:rPr>
+                <w:rFonts w:ascii="Calibri" w:hAnsi="Calibri" w:cs="Calibri"/>
+                <w:sz w:val="24"/>
+                <w:szCs w:val="24"/>
+              </w:rPr>
+              <w:t>After inputting everything valid and reaching the Feature selection menu screen, press the run button without selecting anything</w:t>
             </w:r>
           </w:p>
         </w:tc>
         <w:tc>
           <w:tcPr>
             <w:tcW w:w="3827" w:type="dxa"/>
-            <w:vAlign w:val="center"/>
-          </w:tcPr>
-          <w:p>
-            <w:pPr>
-              <w:jc w:val="center"/>
-              <w:rPr>
-                <w:rFonts w:ascii="Calibri" w:hAnsi="Calibri" w:cs="Calibri"/>
-                <w:sz w:val="24"/>
-                <w:szCs w:val="24"/>
-              </w:rPr>
-            </w:pPr>
-            <w:r>
-              <w:rPr>
-                <w:rFonts w:ascii="Calibri" w:hAnsi="Calibri" w:cs="Calibri"/>
-                <w:sz w:val="24"/>
-                <w:szCs w:val="24"/>
-              </w:rPr>
-              <w:t>UI transitions to the Reports Tab</w:t>
+            <w:shd w:val="clear" w:color="auto" w:fill="auto"/>
+            <w:vAlign w:val="center"/>
+          </w:tcPr>
+          <w:p>
+            <w:pPr>
+              <w:jc w:val="center"/>
+              <w:rPr>
+                <w:rFonts w:ascii="Calibri" w:hAnsi="Calibri" w:cs="Calibri"/>
+                <w:sz w:val="24"/>
+                <w:szCs w:val="24"/>
+              </w:rPr>
+            </w:pPr>
+            <w:r>
+              <w:rPr>
+                <w:rFonts w:ascii="Calibri" w:hAnsi="Calibri" w:cs="Calibri"/>
+                <w:sz w:val="24"/>
+                <w:szCs w:val="24"/>
+              </w:rPr>
+              <w:t>Error message appears, informing the user to select at least one feature selection algorithm</w:t>
             </w:r>
           </w:p>
         </w:tc>
         <w:tc>
           <w:tcPr>
             <w:tcW w:w="3748" w:type="dxa"/>
-            <w:vAlign w:val="center"/>
-          </w:tcPr>
-          <w:p>
-            <w:pPr>
-              <w:jc w:val="center"/>
-              <w:rPr>
-                <w:rFonts w:ascii="Calibri" w:hAnsi="Calibri" w:cs="Calibri"/>
-                <w:sz w:val="24"/>
-                <w:szCs w:val="24"/>
-              </w:rPr>
-            </w:pPr>
-            <w:r>
-              <w:rPr>
-                <w:rFonts w:ascii="Calibri" w:hAnsi="Calibri" w:cs="Calibri"/>
-                <w:sz w:val="24"/>
-                <w:szCs w:val="24"/>
-              </w:rPr>
-              <w:t>UI transitions to the Reports Tab</w:t>
+            <w:shd w:val="clear" w:color="auto" w:fill="auto"/>
+            <w:vAlign w:val="center"/>
+          </w:tcPr>
+          <w:p>
+            <w:pPr>
+              <w:jc w:val="center"/>
+              <w:rPr>
+                <w:rFonts w:ascii="Calibri" w:hAnsi="Calibri" w:cs="Calibri"/>
+                <w:sz w:val="24"/>
+                <w:szCs w:val="24"/>
+              </w:rPr>
+            </w:pPr>
+            <w:r>
+              <w:rPr>
+                <w:rFonts w:ascii="Calibri" w:hAnsi="Calibri" w:cs="Calibri"/>
+                <w:sz w:val="24"/>
+                <w:szCs w:val="24"/>
+              </w:rPr>
+              <w:t>Error message appears, informing the user to select at least one feature selection algorithm</w:t>
             </w:r>
           </w:p>
         </w:tc>
         <w:tc>
           <w:tcPr>
             <w:tcW w:w="1071" w:type="dxa"/>
+            <w:shd w:val="clear" w:color="auto" w:fill="auto"/>
             <w:vAlign w:val="center"/>
           </w:tcPr>
           <w:p>
@@ -5351,7 +5341,7 @@
                 <w:sz w:val="24"/>
                 <w:szCs w:val="24"/>
               </w:rPr>
-              <w:t>10</w:t>
+              <w:t>16</w:t>
             </w:r>
           </w:p>
         </w:tc>
@@ -5375,7 +5365,7 @@
                 <w:sz w:val="24"/>
                 <w:szCs w:val="24"/>
               </w:rPr>
-              <w:t>Main Algorithm Tab</w:t>
+              <w:t>Reports Tab</w:t>
             </w:r>
           </w:p>
         </w:tc>
@@ -5399,7 +5389,7 @@
                 <w:sz w:val="24"/>
                 <w:szCs w:val="24"/>
               </w:rPr>
-              <w:t>Pressing the Main Algorithm tab button</w:t>
+              <w:t>Pressing the reports tab button</w:t>
             </w:r>
           </w:p>
         </w:tc>
@@ -5423,7 +5413,7 @@
                 <w:sz w:val="24"/>
                 <w:szCs w:val="24"/>
               </w:rPr>
-              <w:t>UI transitions to the Main Algorithm Tab</w:t>
+              <w:t>UI transitions to the Reports Tab</w:t>
             </w:r>
           </w:p>
         </w:tc>
@@ -5447,7 +5437,7 @@
                 <w:sz w:val="24"/>
                 <w:szCs w:val="24"/>
               </w:rPr>
-              <w:t>UI transitions to the Main Algorithm Tab</w:t>
+              <w:t>UI transitions to the Reports Tab</w:t>
             </w:r>
           </w:p>
         </w:tc>
@@ -5499,7 +5489,155 @@
                 <w:sz w:val="24"/>
                 <w:szCs w:val="24"/>
               </w:rPr>
-              <w:t>11</w:t>
+              <w:t>17</w:t>
+            </w:r>
+          </w:p>
+        </w:tc>
+        <w:tc>
+          <w:tcPr>
+            <w:tcW w:w="2693" w:type="dxa"/>
+            <w:vAlign w:val="center"/>
+          </w:tcPr>
+          <w:p>
+            <w:pPr>
+              <w:jc w:val="center"/>
+              <w:rPr>
+                <w:rFonts w:ascii="Calibri" w:hAnsi="Calibri" w:cs="Calibri"/>
+                <w:sz w:val="24"/>
+                <w:szCs w:val="24"/>
+              </w:rPr>
+            </w:pPr>
+            <w:r>
+              <w:rPr>
+                <w:rFonts w:ascii="Calibri" w:hAnsi="Calibri" w:cs="Calibri"/>
+                <w:sz w:val="24"/>
+                <w:szCs w:val="24"/>
+              </w:rPr>
+              <w:t>Main Algorithm Tab</w:t>
+            </w:r>
+          </w:p>
+        </w:tc>
+        <w:tc>
+          <w:tcPr>
+            <w:tcW w:w="2410" w:type="dxa"/>
+            <w:vAlign w:val="center"/>
+          </w:tcPr>
+          <w:p>
+            <w:pPr>
+              <w:jc w:val="center"/>
+              <w:rPr>
+                <w:rFonts w:ascii="Calibri" w:hAnsi="Calibri" w:cs="Calibri"/>
+                <w:sz w:val="24"/>
+                <w:szCs w:val="24"/>
+              </w:rPr>
+            </w:pPr>
+            <w:r>
+              <w:rPr>
+                <w:rFonts w:ascii="Calibri" w:hAnsi="Calibri" w:cs="Calibri"/>
+                <w:sz w:val="24"/>
+                <w:szCs w:val="24"/>
+              </w:rPr>
+              <w:t>Pressing the Main Algorithm tab button</w:t>
+            </w:r>
+          </w:p>
+        </w:tc>
+        <w:tc>
+          <w:tcPr>
+            <w:tcW w:w="3827" w:type="dxa"/>
+            <w:vAlign w:val="center"/>
+          </w:tcPr>
+          <w:p>
+            <w:pPr>
+              <w:jc w:val="center"/>
+              <w:rPr>
+                <w:rFonts w:ascii="Calibri" w:hAnsi="Calibri" w:cs="Calibri"/>
+                <w:sz w:val="24"/>
+                <w:szCs w:val="24"/>
+              </w:rPr>
+            </w:pPr>
+            <w:r>
+              <w:rPr>
+                <w:rFonts w:ascii="Calibri" w:hAnsi="Calibri" w:cs="Calibri"/>
+                <w:sz w:val="24"/>
+                <w:szCs w:val="24"/>
+              </w:rPr>
+              <w:t>UI transitions to the Main Algorithm Tab</w:t>
+            </w:r>
+          </w:p>
+        </w:tc>
+        <w:tc>
+          <w:tcPr>
+            <w:tcW w:w="3748" w:type="dxa"/>
+            <w:vAlign w:val="center"/>
+          </w:tcPr>
+          <w:p>
+            <w:pPr>
+              <w:jc w:val="center"/>
+              <w:rPr>
+                <w:rFonts w:ascii="Calibri" w:hAnsi="Calibri" w:cs="Calibri"/>
+                <w:sz w:val="24"/>
+                <w:szCs w:val="24"/>
+              </w:rPr>
+            </w:pPr>
+            <w:r>
+              <w:rPr>
+                <w:rFonts w:ascii="Calibri" w:hAnsi="Calibri" w:cs="Calibri"/>
+                <w:sz w:val="24"/>
+                <w:szCs w:val="24"/>
+              </w:rPr>
+              <w:t>UI transitions to the Main Algorithm Tab</w:t>
+            </w:r>
+          </w:p>
+        </w:tc>
+        <w:tc>
+          <w:tcPr>
+            <w:tcW w:w="1071" w:type="dxa"/>
+            <w:vAlign w:val="center"/>
+          </w:tcPr>
+          <w:p>
+            <w:pPr>
+              <w:jc w:val="center"/>
+              <w:rPr>
+                <w:rFonts w:ascii="Calibri" w:hAnsi="Calibri" w:cs="Calibri"/>
+                <w:sz w:val="24"/>
+                <w:szCs w:val="24"/>
+              </w:rPr>
+            </w:pPr>
+            <w:r>
+              <w:rPr>
+                <w:rFonts w:ascii="Calibri" w:hAnsi="Calibri" w:cs="Calibri"/>
+                <w:sz w:val="24"/>
+                <w:szCs w:val="24"/>
+              </w:rPr>
+              <w:t>Pass</w:t>
+            </w:r>
+          </w:p>
+        </w:tc>
+      </w:tr>
+      <w:tr>
+        <w:trPr>
+          <w:trHeight w:val="1366"/>
+        </w:trPr>
+        <w:tc>
+          <w:tcPr>
+            <w:tcW w:w="988" w:type="dxa"/>
+          </w:tcPr>
+          <w:p>
+            <w:pPr>
+              <w:jc w:val="center"/>
+              <w:rPr>
+                <w:rFonts w:ascii="Calibri" w:hAnsi="Calibri" w:cs="Calibri"/>
+                <w:sz w:val="24"/>
+                <w:szCs w:val="24"/>
+              </w:rPr>
+            </w:pPr>
+            <w:r>
+              <w:rPr>
+                <w:rFonts w:ascii="Calibri" w:hAnsi="Calibri" w:cs="Calibri"/>
+                <w:sz w:val="24"/>
+                <w:szCs w:val="24"/>
+              </w:rPr>
+              <w:t>18</w:t>
             </w:r>
           </w:p>
         </w:tc>

</xml_diff>